<commit_message>
added description for shipcomps
</commit_message>
<xml_diff>
--- a/mmp2a/doc/PropertyManual.docx
+++ b/mmp2a/doc/PropertyManual.docx
@@ -5,8 +5,14 @@
     <w:p>
       <w:pPr>
         <w:pStyle w:val="Titel"/>
+        <w:rPr>
+          <w:lang w:val="en-GB"/>
+        </w:rPr>
       </w:pPr>
       <w:r>
+        <w:rPr>
+          <w:lang w:val="en-GB"/>
+        </w:rPr>
         <w:t>Property Manual</w:t>
       </w:r>
     </w:p>
@@ -469,13 +475,7 @@
               <w:rPr>
                 <w:lang w:val="en-GB"/>
               </w:rPr>
-              <w:t>Optional</w:t>
-            </w:r>
-            <w:r>
-              <w:rPr>
-                <w:lang w:val="en-GB"/>
-              </w:rPr>
-              <w:t xml:space="preserve">, cols of </w:t>
+              <w:t xml:space="preserve">Optional, cols of </w:t>
             </w:r>
             <w:proofErr w:type="spellStart"/>
             <w:r>
@@ -932,13 +932,7 @@
               <w:rPr>
                 <w:lang w:val="en-GB"/>
               </w:rPr>
-              <w:t xml:space="preserve">Optional, y position on the screen </w:t>
-            </w:r>
-            <w:r>
-              <w:rPr>
-                <w:lang w:val="en-GB"/>
-              </w:rPr>
-              <w:t xml:space="preserve">(only used when no </w:t>
+              <w:t xml:space="preserve">Optional, y position on the screen (only used when no </w:t>
             </w:r>
             <w:proofErr w:type="spellStart"/>
             <w:r>
@@ -1181,25 +1175,7 @@
               <w:rPr>
                 <w:lang w:val="en-GB"/>
               </w:rPr>
-              <w:t xml:space="preserve"> of unit -&gt; row</w:t>
-            </w:r>
-            <w:r>
-              <w:rPr>
-                <w:lang w:val="en-GB"/>
-              </w:rPr>
-              <w:t xml:space="preserve"> o</w:t>
-            </w:r>
-            <w:r>
-              <w:rPr>
-                <w:lang w:val="en-GB"/>
-              </w:rPr>
-              <w:t>n</w:t>
-            </w:r>
-            <w:r>
-              <w:rPr>
-                <w:lang w:val="en-GB"/>
-              </w:rPr>
-              <w:t xml:space="preserve"> </w:t>
+              <w:t xml:space="preserve"> of unit -&gt; row on </w:t>
             </w:r>
             <w:proofErr w:type="spellStart"/>
             <w:r>
@@ -1279,19 +1255,7 @@
               <w:rPr>
                 <w:lang w:val="en-GB"/>
               </w:rPr>
-              <w:t xml:space="preserve"> of unit -&gt; </w:t>
-            </w:r>
-            <w:r>
-              <w:rPr>
-                <w:lang w:val="en-GB"/>
-              </w:rPr>
-              <w:t>col</w:t>
-            </w:r>
-            <w:r>
-              <w:rPr>
-                <w:lang w:val="en-GB"/>
-              </w:rPr>
-              <w:t xml:space="preserve"> on </w:t>
+              <w:t xml:space="preserve"> of unit -&gt; col on </w:t>
             </w:r>
             <w:proofErr w:type="spellStart"/>
             <w:r>
@@ -2572,8 +2536,58 @@
           <w:lang w:val="en-GB"/>
         </w:rPr>
       </w:pPr>
+      <w:proofErr w:type="spellStart"/>
+      <w:r>
+        <w:rPr>
+          <w:lang w:val="en-GB"/>
+        </w:rPr>
+        <w:t>FarmShipComponent</w:t>
+      </w:r>
+      <w:proofErr w:type="spellEnd"/>
+    </w:p>
+    <w:p>
+      <w:pPr>
+        <w:rPr>
+          <w:lang w:val="en-GB"/>
+        </w:rPr>
+      </w:pPr>
+      <w:r>
+        <w:rPr>
+          <w:lang w:val="en-GB"/>
+        </w:rPr>
+        <w:t>No Properties</w:t>
+      </w:r>
+    </w:p>
+    <w:p>
+      <w:pPr>
+        <w:pStyle w:val="berschrift1"/>
+        <w:rPr>
+          <w:lang w:val="en-GB"/>
+        </w:rPr>
+      </w:pPr>
+      <w:proofErr w:type="spellStart"/>
+      <w:r>
+        <w:rPr>
+          <w:lang w:val="en-GB"/>
+        </w:rPr>
+        <w:t>FighterShipComponent</w:t>
+      </w:r>
       <w:bookmarkStart w:id="0" w:name="_GoBack"/>
       <w:bookmarkEnd w:id="0"/>
+      <w:proofErr w:type="spellEnd"/>
+    </w:p>
+    <w:p>
+      <w:pPr>
+        <w:rPr>
+          <w:lang w:val="en-GB"/>
+        </w:rPr>
+      </w:pPr>
+      <w:r>
+        <w:rPr>
+          <w:lang w:val="en-GB"/>
+        </w:rPr>
+        <w:t>No Properties</w:t>
+      </w:r>
     </w:p>
     <w:p>
       <w:pPr>
@@ -2587,6 +2601,50 @@
         <w:rPr>
           <w:lang w:val="en-GB"/>
         </w:rPr>
+        <w:t>MotherShipComponent</w:t>
+      </w:r>
+      <w:proofErr w:type="spellEnd"/>
+    </w:p>
+    <w:p>
+      <w:pPr>
+        <w:rPr>
+          <w:lang w:val="en-GB"/>
+        </w:rPr>
+      </w:pPr>
+      <w:r>
+        <w:rPr>
+          <w:lang w:val="en-GB"/>
+        </w:rPr>
+        <w:t>No Properties</w:t>
+      </w:r>
+    </w:p>
+    <w:p>
+      <w:pPr>
+        <w:rPr>
+          <w:lang w:val="en-GB"/>
+        </w:rPr>
+      </w:pPr>
+    </w:p>
+    <w:p>
+      <w:pPr>
+        <w:rPr>
+          <w:lang w:val="en-GB"/>
+        </w:rPr>
+      </w:pPr>
+    </w:p>
+    <w:p>
+      <w:pPr>
+        <w:pStyle w:val="berschrift1"/>
+        <w:rPr>
+          <w:lang w:val="en-GB"/>
+        </w:rPr>
+      </w:pPr>
+      <w:proofErr w:type="spellStart"/>
+      <w:r>
+        <w:rPr>
+          <w:lang w:val="en-GB"/>
+        </w:rPr>
+        <w:lastRenderedPageBreak/>
         <w:t>GUIButtonComponent</w:t>
       </w:r>
       <w:proofErr w:type="spellEnd"/>
@@ -2628,7 +2686,6 @@
           <w:color w:val="D9D9D9" w:themeColor="background1" w:themeShade="D9"/>
           <w:lang w:val="en-GB"/>
         </w:rPr>
-        <w:lastRenderedPageBreak/>
         <w:t>CollisionComponent</w:t>
       </w:r>
       <w:proofErr w:type="spellEnd"/>

</xml_diff>